<commit_message>
Added Problem Staments to the notebooks
</commit_message>
<xml_diff>
--- a/time_series/Questions/Questions.docx
+++ b/time_series/Questions/Questions.docx
@@ -2,6 +2,20 @@
 <file path=word/document.xml><?xml version="1.0" encoding="utf-8"?>
 <w:document xmlns:wpc="http://schemas.microsoft.com/office/word/2010/wordprocessingCanvas" xmlns:cx="http://schemas.microsoft.com/office/drawing/2014/chartex" xmlns:cx1="http://schemas.microsoft.com/office/drawing/2015/9/8/chartex" xmlns:mc="http://schemas.openxmlformats.org/markup-compatibility/2006" xmlns:o="urn:schemas-microsoft-com:office:office" xmlns:r="http://schemas.openxmlformats.org/officeDocument/2006/relationships" xmlns:m="http://schemas.openxmlformats.org/officeDocument/2006/math" xmlns:v="urn:schemas-microsoft-com:vml" xmlns:wp14="http://schemas.microsoft.com/office/word/2010/wordprocessingDrawing" xmlns:wp="http://schemas.openxmlformats.org/drawingml/2006/wordprocessingDrawing" xmlns:w10="urn:schemas-microsoft-com:office:word" xmlns:w="http://schemas.openxmlformats.org/wordprocessingml/2006/main" xmlns:w14="http://schemas.microsoft.com/office/word/2010/wordml" xmlns:w15="http://schemas.microsoft.com/office/word/2012/wordml" xmlns:w16se="http://schemas.microsoft.com/office/word/2015/wordml/symex" xmlns:wpg="http://schemas.microsoft.com/office/word/2010/wordprocessingGroup" xmlns:wpi="http://schemas.microsoft.com/office/word/2010/wordprocessingInk" xmlns:wne="http://schemas.microsoft.com/office/word/2006/wordml" xmlns:wps="http://schemas.microsoft.com/office/word/2010/wordprocessingShape" mc:Ignorable="w14 w15 w16se wp14">
   <w:body>
+    <w:p>
+      <w:pPr>
+        <w:pStyle w:val="ListParagraph"/>
+        <w:numPr>
+          <w:ilvl w:val="0"/>
+          <w:numId w:val="1"/>
+        </w:numPr>
+      </w:pPr>
+      <w:r>
+        <w:t>Classical time series analysis like ARIMA, SARIMA, assume the time series to be stationary.</w:t>
+      </w:r>
+      <w:bookmarkStart w:id="0" w:name="_GoBack"/>
+      <w:bookmarkEnd w:id="0"/>
+    </w:p>
     <w:p>
       <w:pPr>
         <w:pStyle w:val="ListParagraph"/>
@@ -132,10 +146,7 @@
         <w:t>Stationarity Check (mean, variance, trend)</w:t>
       </w:r>
     </w:p>
-    <w:p>
-      <w:bookmarkStart w:id="0" w:name="_GoBack"/>
-      <w:bookmarkEnd w:id="0"/>
-    </w:p>
+    <w:p/>
     <w:sectPr>
       <w:pgSz w:w="12240" w:h="15840"/>
       <w:pgMar w:top="1440" w:right="1440" w:bottom="1440" w:left="1440" w:header="708" w:footer="708" w:gutter="0"/>
@@ -151,7 +162,7 @@
   <w:abstractNum w:abstractNumId="0" w15:restartNumberingAfterBreak="0">
     <w:nsid w:val="2F3E2CC6"/>
     <w:multiLevelType w:val="hybridMultilevel"/>
-    <w:tmpl w:val="D2049094"/>
+    <w:tmpl w:val="09FAFECE"/>
     <w:lvl w:ilvl="0" w:tplc="1009000F">
       <w:start w:val="1"/>
       <w:numFmt w:val="decimal"/>

</xml_diff>

<commit_message>
Added Info about Variance in Time Series Data
</commit_message>
<xml_diff>
--- a/time_series/Questions/Questions.docx
+++ b/time_series/Questions/Questions.docx
@@ -13,8 +13,6 @@
       <w:r>
         <w:t>Classical time series analysis like ARIMA, SARIMA, assume the time series to be stationary.</w:t>
       </w:r>
-      <w:bookmarkStart w:id="0" w:name="_GoBack"/>
-      <w:bookmarkEnd w:id="0"/>
     </w:p>
     <w:p>
       <w:pPr>
@@ -60,6 +58,1203 @@
           <w:numId w:val="1"/>
         </w:numPr>
       </w:pPr>
+      <w:r>
+        <w:t xml:space="preserve">At a high </w:t>
+      </w:r>
+      <w:proofErr w:type="gramStart"/>
+      <w:r>
+        <w:t>level</w:t>
+      </w:r>
+      <w:proofErr w:type="gramEnd"/>
+      <w:r>
+        <w:t xml:space="preserve"> the stochastic process at every time </w:t>
+      </w:r>
+      <w:r>
+        <w:rPr>
+          <w:i/>
+        </w:rPr>
+        <w:t>t</w:t>
+      </w:r>
+      <w:r>
+        <w:rPr>
+          <w:i/>
+        </w:rPr>
+        <w:t xml:space="preserve"> </w:t>
+      </w:r>
+      <w:r>
+        <w:t xml:space="preserve">has the same distribution. At every time interval a stochastic process </w:t>
+      </w:r>
+      <w:proofErr w:type="gramStart"/>
+      <w:r>
+        <w:t>is said</w:t>
+      </w:r>
+      <w:proofErr w:type="gramEnd"/>
+      <w:r>
+        <w:t xml:space="preserve"> to be identical, independently distributed (</w:t>
+      </w:r>
+      <w:proofErr w:type="spellStart"/>
+      <w:r>
+        <w:t>i.i.d</w:t>
+      </w:r>
+      <w:proofErr w:type="spellEnd"/>
+      <w:r>
+        <w:t xml:space="preserve">). </w:t>
+      </w:r>
+      <w:proofErr w:type="gramStart"/>
+      <w:r>
+        <w:t>So</w:t>
+      </w:r>
+      <w:proofErr w:type="gramEnd"/>
+      <w:r>
+        <w:t xml:space="preserve"> the variance depends on the previous value of the timestamp.</w:t>
+      </w:r>
+    </w:p>
+    <w:p>
+      <w:pPr>
+        <w:pStyle w:val="NormalWeb"/>
+        <w:numPr>
+          <w:ilvl w:val="1"/>
+          <w:numId w:val="1"/>
+        </w:numPr>
+        <w:shd w:val="clear" w:color="auto" w:fill="FFFFFF"/>
+        <w:spacing w:before="0" w:beforeAutospacing="0" w:after="0" w:afterAutospacing="0"/>
+        <w:textAlignment w:val="baseline"/>
+        <w:rPr>
+          <w:rFonts w:ascii="Segoe UI" w:hAnsi="Segoe UI" w:cs="Segoe UI"/>
+          <w:color w:val="232629"/>
+          <w:sz w:val="23"/>
+          <w:szCs w:val="23"/>
+        </w:rPr>
+      </w:pPr>
+      <w:r>
+        <w:rPr>
+          <w:rFonts w:ascii="Segoe UI" w:hAnsi="Segoe UI" w:cs="Segoe UI"/>
+          <w:color w:val="232629"/>
+          <w:sz w:val="23"/>
+          <w:szCs w:val="23"/>
+        </w:rPr>
+        <w:t>It is true that you have one observation at each time, but this is the realization of the stochastic process </w:t>
+      </w:r>
+      <w:r>
+        <w:rPr>
+          <w:rStyle w:val="mo"/>
+          <w:rFonts w:ascii="MathJax_Main" w:hAnsi="MathJax_Main" w:cs="Segoe UI"/>
+          <w:color w:val="232629"/>
+          <w:sz w:val="26"/>
+          <w:szCs w:val="26"/>
+          <w:bdr w:val="none" w:sz="0" w:space="0" w:color="auto" w:frame="1"/>
+        </w:rPr>
+        <w:t>{</w:t>
+      </w:r>
+      <w:r>
+        <w:rPr>
+          <w:rStyle w:val="mi"/>
+          <w:rFonts w:ascii="MathJax_Math-italic" w:hAnsi="MathJax_Math-italic" w:cs="Segoe UI"/>
+          <w:color w:val="232629"/>
+          <w:sz w:val="26"/>
+          <w:szCs w:val="26"/>
+          <w:bdr w:val="none" w:sz="0" w:space="0" w:color="auto" w:frame="1"/>
+        </w:rPr>
+        <w:t>y</w:t>
+      </w:r>
+      <w:r>
+        <w:rPr>
+          <w:rStyle w:val="mi"/>
+          <w:rFonts w:ascii="MathJax_Math-italic" w:hAnsi="MathJax_Math-italic" w:cs="Segoe UI"/>
+          <w:color w:val="232629"/>
+          <w:sz w:val="18"/>
+          <w:szCs w:val="18"/>
+          <w:bdr w:val="none" w:sz="0" w:space="0" w:color="auto" w:frame="1"/>
+        </w:rPr>
+        <w:t>t</w:t>
+      </w:r>
+      <w:r>
+        <w:rPr>
+          <w:rStyle w:val="mo"/>
+          <w:rFonts w:ascii="MathJax_Main" w:hAnsi="MathJax_Main" w:cs="Segoe UI"/>
+          <w:color w:val="232629"/>
+          <w:sz w:val="26"/>
+          <w:szCs w:val="26"/>
+          <w:bdr w:val="none" w:sz="0" w:space="0" w:color="auto" w:frame="1"/>
+        </w:rPr>
+        <w:t>:</w:t>
+      </w:r>
+      <w:r>
+        <w:rPr>
+          <w:rStyle w:val="mi"/>
+          <w:rFonts w:ascii="MathJax_Math-italic" w:hAnsi="MathJax_Math-italic" w:cs="Segoe UI"/>
+          <w:color w:val="232629"/>
+          <w:sz w:val="26"/>
+          <w:szCs w:val="26"/>
+          <w:bdr w:val="none" w:sz="0" w:space="0" w:color="auto" w:frame="1"/>
+        </w:rPr>
+        <w:t>t</w:t>
+      </w:r>
+      <w:r>
+        <w:rPr>
+          <w:rStyle w:val="mo"/>
+          <w:rFonts w:ascii="Cambria Math" w:hAnsi="Cambria Math" w:cs="Cambria Math"/>
+          <w:color w:val="232629"/>
+          <w:sz w:val="26"/>
+          <w:szCs w:val="26"/>
+          <w:bdr w:val="none" w:sz="0" w:space="0" w:color="auto" w:frame="1"/>
+        </w:rPr>
+        <w:t>∈</w:t>
+      </w:r>
+      <w:r>
+        <w:rPr>
+          <w:rStyle w:val="mn"/>
+          <w:rFonts w:ascii="MathJax_Main" w:hAnsi="MathJax_Main" w:cs="Segoe UI"/>
+          <w:color w:val="232629"/>
+          <w:sz w:val="26"/>
+          <w:szCs w:val="26"/>
+          <w:bdr w:val="none" w:sz="0" w:space="0" w:color="auto" w:frame="1"/>
+        </w:rPr>
+        <w:t>1</w:t>
+      </w:r>
+      <w:r>
+        <w:rPr>
+          <w:rStyle w:val="mo"/>
+          <w:rFonts w:ascii="MathJax_Main" w:hAnsi="MathJax_Main" w:cs="Segoe UI"/>
+          <w:color w:val="232629"/>
+          <w:sz w:val="26"/>
+          <w:szCs w:val="26"/>
+          <w:bdr w:val="none" w:sz="0" w:space="0" w:color="auto" w:frame="1"/>
+        </w:rPr>
+        <w:t>,</w:t>
+      </w:r>
+      <w:r>
+        <w:rPr>
+          <w:rStyle w:val="mn"/>
+          <w:rFonts w:ascii="MathJax_Main" w:hAnsi="MathJax_Main" w:cs="Segoe UI"/>
+          <w:color w:val="232629"/>
+          <w:sz w:val="26"/>
+          <w:szCs w:val="26"/>
+          <w:bdr w:val="none" w:sz="0" w:space="0" w:color="auto" w:frame="1"/>
+        </w:rPr>
+        <w:t>2</w:t>
+      </w:r>
+      <w:r>
+        <w:rPr>
+          <w:rStyle w:val="mo"/>
+          <w:rFonts w:ascii="MathJax_Main" w:hAnsi="MathJax_Main" w:cs="Segoe UI"/>
+          <w:color w:val="232629"/>
+          <w:sz w:val="26"/>
+          <w:szCs w:val="26"/>
+          <w:bdr w:val="none" w:sz="0" w:space="0" w:color="auto" w:frame="1"/>
+        </w:rPr>
+        <w:t>,…}</w:t>
+      </w:r>
+      <w:r>
+        <w:rPr>
+          <w:rStyle w:val="mjxassistivemathml"/>
+          <w:rFonts w:ascii="inherit" w:hAnsi="inherit" w:cs="Segoe UI"/>
+          <w:color w:val="232629"/>
+          <w:sz w:val="23"/>
+          <w:szCs w:val="23"/>
+          <w:bdr w:val="none" w:sz="0" w:space="0" w:color="auto" w:frame="1"/>
+        </w:rPr>
+        <w:t>{</w:t>
+      </w:r>
+      <w:r>
+        <w:rPr>
+          <w:rStyle w:val="mjxassistivemathml"/>
+          <w:rFonts w:ascii="Tahoma" w:hAnsi="Tahoma" w:cs="Tahoma"/>
+          <w:color w:val="232629"/>
+          <w:sz w:val="23"/>
+          <w:szCs w:val="23"/>
+          <w:bdr w:val="none" w:sz="0" w:space="0" w:color="auto" w:frame="1"/>
+        </w:rPr>
+        <w:t>��</w:t>
+      </w:r>
+      <w:r>
+        <w:rPr>
+          <w:rStyle w:val="mjxassistivemathml"/>
+          <w:rFonts w:ascii="inherit" w:hAnsi="inherit" w:cs="Segoe UI"/>
+          <w:color w:val="232629"/>
+          <w:sz w:val="23"/>
+          <w:szCs w:val="23"/>
+          <w:bdr w:val="none" w:sz="0" w:space="0" w:color="auto" w:frame="1"/>
+        </w:rPr>
+        <w:t>:</w:t>
+      </w:r>
+      <w:r>
+        <w:rPr>
+          <w:rStyle w:val="mjxassistivemathml"/>
+          <w:rFonts w:ascii="Tahoma" w:hAnsi="Tahoma" w:cs="Tahoma"/>
+          <w:color w:val="232629"/>
+          <w:sz w:val="23"/>
+          <w:szCs w:val="23"/>
+          <w:bdr w:val="none" w:sz="0" w:space="0" w:color="auto" w:frame="1"/>
+        </w:rPr>
+        <w:t>�</w:t>
+      </w:r>
+      <w:r>
+        <w:rPr>
+          <w:rStyle w:val="mjxassistivemathml"/>
+          <w:rFonts w:ascii="Cambria Math" w:hAnsi="Cambria Math" w:cs="Cambria Math"/>
+          <w:color w:val="232629"/>
+          <w:sz w:val="23"/>
+          <w:szCs w:val="23"/>
+          <w:bdr w:val="none" w:sz="0" w:space="0" w:color="auto" w:frame="1"/>
+        </w:rPr>
+        <w:t>∈</w:t>
+      </w:r>
+      <w:r>
+        <w:rPr>
+          <w:rStyle w:val="mjxassistivemathml"/>
+          <w:rFonts w:ascii="inherit" w:hAnsi="inherit" w:cs="Segoe UI"/>
+          <w:color w:val="232629"/>
+          <w:sz w:val="23"/>
+          <w:szCs w:val="23"/>
+          <w:bdr w:val="none" w:sz="0" w:space="0" w:color="auto" w:frame="1"/>
+        </w:rPr>
+        <w:t>1,2,…}</w:t>
+      </w:r>
+      <w:r>
+        <w:rPr>
+          <w:rFonts w:ascii="Segoe UI" w:hAnsi="Segoe UI" w:cs="Segoe UI"/>
+          <w:color w:val="232629"/>
+          <w:sz w:val="23"/>
+          <w:szCs w:val="23"/>
+        </w:rPr>
+        <w:t> behind the data you observe, where for stochastic process I mean a collection of univariate random variables defined on some probability space.</w:t>
+      </w:r>
+    </w:p>
+    <w:p>
+      <w:pPr>
+        <w:pStyle w:val="NormalWeb"/>
+        <w:numPr>
+          <w:ilvl w:val="1"/>
+          <w:numId w:val="1"/>
+        </w:numPr>
+        <w:shd w:val="clear" w:color="auto" w:fill="FFFFFF"/>
+        <w:spacing w:before="0" w:beforeAutospacing="0" w:after="0" w:afterAutospacing="0"/>
+        <w:textAlignment w:val="baseline"/>
+        <w:rPr>
+          <w:rFonts w:ascii="Segoe UI" w:hAnsi="Segoe UI" w:cs="Segoe UI"/>
+          <w:color w:val="232629"/>
+          <w:sz w:val="23"/>
+          <w:szCs w:val="23"/>
+        </w:rPr>
+      </w:pPr>
+      <w:r>
+        <w:rPr>
+          <w:rFonts w:ascii="Segoe UI" w:hAnsi="Segoe UI" w:cs="Segoe UI"/>
+          <w:color w:val="232629"/>
+          <w:sz w:val="23"/>
+          <w:szCs w:val="23"/>
+        </w:rPr>
+        <w:t xml:space="preserve">Typically, time series are defined by specifying a model for the individual components of the process, for example an </w:t>
+      </w:r>
+      <w:proofErr w:type="gramStart"/>
+      <w:r>
+        <w:rPr>
+          <w:rFonts w:ascii="Segoe UI" w:hAnsi="Segoe UI" w:cs="Segoe UI"/>
+          <w:color w:val="232629"/>
+          <w:sz w:val="23"/>
+          <w:szCs w:val="23"/>
+        </w:rPr>
+        <w:t>AR(</w:t>
+      </w:r>
+      <w:proofErr w:type="gramEnd"/>
+      <w:r>
+        <w:rPr>
+          <w:rFonts w:ascii="Segoe UI" w:hAnsi="Segoe UI" w:cs="Segoe UI"/>
+          <w:color w:val="232629"/>
+          <w:sz w:val="23"/>
+          <w:szCs w:val="23"/>
+        </w:rPr>
+        <w:t>1): </w:t>
+      </w:r>
+      <w:proofErr w:type="spellStart"/>
+      <w:r>
+        <w:rPr>
+          <w:rStyle w:val="mi"/>
+          <w:rFonts w:ascii="MathJax_Math-italic" w:hAnsi="MathJax_Math-italic" w:cs="Segoe UI"/>
+          <w:color w:val="232629"/>
+          <w:sz w:val="26"/>
+          <w:szCs w:val="26"/>
+          <w:bdr w:val="none" w:sz="0" w:space="0" w:color="auto" w:frame="1"/>
+        </w:rPr>
+        <w:t>y</w:t>
+      </w:r>
+      <w:r>
+        <w:rPr>
+          <w:rStyle w:val="mi"/>
+          <w:rFonts w:ascii="MathJax_Math-italic" w:hAnsi="MathJax_Math-italic" w:cs="Segoe UI"/>
+          <w:color w:val="232629"/>
+          <w:sz w:val="18"/>
+          <w:szCs w:val="18"/>
+          <w:bdr w:val="none" w:sz="0" w:space="0" w:color="auto" w:frame="1"/>
+        </w:rPr>
+        <w:t>t</w:t>
+      </w:r>
+      <w:proofErr w:type="spellEnd"/>
+      <w:r>
+        <w:rPr>
+          <w:rStyle w:val="mo"/>
+          <w:rFonts w:ascii="MathJax_Main" w:hAnsi="MathJax_Main" w:cs="Segoe UI"/>
+          <w:color w:val="232629"/>
+          <w:sz w:val="26"/>
+          <w:szCs w:val="26"/>
+          <w:bdr w:val="none" w:sz="0" w:space="0" w:color="auto" w:frame="1"/>
+        </w:rPr>
+        <w:t>=</w:t>
+      </w:r>
+      <w:r>
+        <w:rPr>
+          <w:rStyle w:val="mi"/>
+          <w:rFonts w:ascii="MathJax_Math-italic" w:hAnsi="MathJax_Math-italic" w:cs="Segoe UI"/>
+          <w:color w:val="232629"/>
+          <w:sz w:val="26"/>
+          <w:szCs w:val="26"/>
+          <w:bdr w:val="none" w:sz="0" w:space="0" w:color="auto" w:frame="1"/>
+        </w:rPr>
+        <w:t>ϕy</w:t>
+      </w:r>
+      <w:r>
+        <w:rPr>
+          <w:rStyle w:val="mi"/>
+          <w:rFonts w:ascii="MathJax_Math-italic" w:hAnsi="MathJax_Math-italic" w:cs="Segoe UI"/>
+          <w:color w:val="232629"/>
+          <w:sz w:val="18"/>
+          <w:szCs w:val="18"/>
+          <w:bdr w:val="none" w:sz="0" w:space="0" w:color="auto" w:frame="1"/>
+        </w:rPr>
+        <w:t>t</w:t>
+      </w:r>
+      <w:r>
+        <w:rPr>
+          <w:rStyle w:val="mo"/>
+          <w:rFonts w:ascii="MathJax_Main" w:hAnsi="MathJax_Main" w:cs="Segoe UI"/>
+          <w:color w:val="232629"/>
+          <w:sz w:val="18"/>
+          <w:szCs w:val="18"/>
+          <w:bdr w:val="none" w:sz="0" w:space="0" w:color="auto" w:frame="1"/>
+        </w:rPr>
+        <w:t>−</w:t>
+      </w:r>
+      <w:r>
+        <w:rPr>
+          <w:rStyle w:val="mn"/>
+          <w:rFonts w:ascii="MathJax_Main" w:hAnsi="MathJax_Main" w:cs="Segoe UI"/>
+          <w:color w:val="232629"/>
+          <w:sz w:val="18"/>
+          <w:szCs w:val="18"/>
+          <w:bdr w:val="none" w:sz="0" w:space="0" w:color="auto" w:frame="1"/>
+        </w:rPr>
+        <w:t>1</w:t>
+      </w:r>
+      <w:r>
+        <w:rPr>
+          <w:rStyle w:val="mo"/>
+          <w:rFonts w:ascii="MathJax_Main" w:hAnsi="MathJax_Main" w:cs="Segoe UI"/>
+          <w:color w:val="232629"/>
+          <w:sz w:val="26"/>
+          <w:szCs w:val="26"/>
+          <w:bdr w:val="none" w:sz="0" w:space="0" w:color="auto" w:frame="1"/>
+        </w:rPr>
+        <w:t>+</w:t>
+      </w:r>
+      <w:r>
+        <w:rPr>
+          <w:rStyle w:val="mi"/>
+          <w:rFonts w:ascii="MathJax_Math-italic" w:hAnsi="MathJax_Math-italic" w:cs="Segoe UI"/>
+          <w:color w:val="232629"/>
+          <w:sz w:val="26"/>
+          <w:szCs w:val="26"/>
+          <w:bdr w:val="none" w:sz="0" w:space="0" w:color="auto" w:frame="1"/>
+        </w:rPr>
+        <w:t>ϵ</w:t>
+      </w:r>
+      <w:r>
+        <w:rPr>
+          <w:rStyle w:val="mi"/>
+          <w:rFonts w:ascii="MathJax_Math-italic" w:hAnsi="MathJax_Math-italic" w:cs="Segoe UI"/>
+          <w:color w:val="232629"/>
+          <w:sz w:val="18"/>
+          <w:szCs w:val="18"/>
+          <w:bdr w:val="none" w:sz="0" w:space="0" w:color="auto" w:frame="1"/>
+        </w:rPr>
+        <w:t>t</w:t>
+      </w:r>
+      <w:r>
+        <w:rPr>
+          <w:rStyle w:val="mjxassistivemathml"/>
+          <w:rFonts w:ascii="Tahoma" w:hAnsi="Tahoma" w:cs="Tahoma"/>
+          <w:color w:val="232629"/>
+          <w:sz w:val="23"/>
+          <w:szCs w:val="23"/>
+          <w:bdr w:val="none" w:sz="0" w:space="0" w:color="auto" w:frame="1"/>
+        </w:rPr>
+        <w:t>��</w:t>
+      </w:r>
+      <w:r>
+        <w:rPr>
+          <w:rStyle w:val="mjxassistivemathml"/>
+          <w:rFonts w:ascii="inherit" w:hAnsi="inherit" w:cs="Segoe UI"/>
+          <w:color w:val="232629"/>
+          <w:sz w:val="23"/>
+          <w:szCs w:val="23"/>
+          <w:bdr w:val="none" w:sz="0" w:space="0" w:color="auto" w:frame="1"/>
+        </w:rPr>
+        <w:t>=</w:t>
+      </w:r>
+      <w:r>
+        <w:rPr>
+          <w:rStyle w:val="mjxassistivemathml"/>
+          <w:rFonts w:ascii="Tahoma" w:hAnsi="Tahoma" w:cs="Tahoma"/>
+          <w:color w:val="232629"/>
+          <w:sz w:val="23"/>
+          <w:szCs w:val="23"/>
+          <w:bdr w:val="none" w:sz="0" w:space="0" w:color="auto" w:frame="1"/>
+        </w:rPr>
+        <w:t>���</w:t>
+      </w:r>
+      <w:r>
+        <w:rPr>
+          <w:rStyle w:val="mjxassistivemathml"/>
+          <w:rFonts w:ascii="inherit" w:hAnsi="inherit" w:cs="Segoe UI"/>
+          <w:color w:val="232629"/>
+          <w:sz w:val="23"/>
+          <w:szCs w:val="23"/>
+          <w:bdr w:val="none" w:sz="0" w:space="0" w:color="auto" w:frame="1"/>
+        </w:rPr>
+        <w:t>−1+</w:t>
+      </w:r>
+      <w:r>
+        <w:rPr>
+          <w:rStyle w:val="mjxassistivemathml"/>
+          <w:rFonts w:ascii="Tahoma" w:hAnsi="Tahoma" w:cs="Tahoma"/>
+          <w:color w:val="232629"/>
+          <w:sz w:val="23"/>
+          <w:szCs w:val="23"/>
+          <w:bdr w:val="none" w:sz="0" w:space="0" w:color="auto" w:frame="1"/>
+        </w:rPr>
+        <w:t>��</w:t>
+      </w:r>
+      <w:r>
+        <w:rPr>
+          <w:rFonts w:ascii="Segoe UI" w:hAnsi="Segoe UI" w:cs="Segoe UI"/>
+          <w:color w:val="232629"/>
+          <w:sz w:val="23"/>
+          <w:szCs w:val="23"/>
+        </w:rPr>
+        <w:t>, where </w:t>
+      </w:r>
+      <w:r>
+        <w:rPr>
+          <w:rStyle w:val="mi"/>
+          <w:rFonts w:ascii="MathJax_Math-italic" w:hAnsi="MathJax_Math-italic" w:cs="Segoe UI"/>
+          <w:color w:val="232629"/>
+          <w:sz w:val="26"/>
+          <w:szCs w:val="26"/>
+          <w:bdr w:val="none" w:sz="0" w:space="0" w:color="auto" w:frame="1"/>
+        </w:rPr>
+        <w:t>ϵ</w:t>
+      </w:r>
+      <w:proofErr w:type="spellStart"/>
+      <w:r>
+        <w:rPr>
+          <w:rStyle w:val="mi"/>
+          <w:rFonts w:ascii="MathJax_Math-italic" w:hAnsi="MathJax_Math-italic" w:cs="Segoe UI"/>
+          <w:color w:val="232629"/>
+          <w:sz w:val="18"/>
+          <w:szCs w:val="18"/>
+          <w:bdr w:val="none" w:sz="0" w:space="0" w:color="auto" w:frame="1"/>
+        </w:rPr>
+        <w:t>t</w:t>
+      </w:r>
+      <w:r>
+        <w:rPr>
+          <w:rStyle w:val="mo"/>
+          <w:rFonts w:ascii="Cambria Math" w:hAnsi="Cambria Math" w:cs="Cambria Math"/>
+          <w:color w:val="232629"/>
+          <w:sz w:val="26"/>
+          <w:szCs w:val="26"/>
+          <w:bdr w:val="none" w:sz="0" w:space="0" w:color="auto" w:frame="1"/>
+        </w:rPr>
+        <w:t>∼</w:t>
+      </w:r>
+      <w:r>
+        <w:rPr>
+          <w:rStyle w:val="mi"/>
+          <w:rFonts w:ascii="MathJax_Math-italic" w:hAnsi="MathJax_Math-italic" w:cs="Segoe UI"/>
+          <w:color w:val="232629"/>
+          <w:sz w:val="26"/>
+          <w:szCs w:val="26"/>
+          <w:bdr w:val="none" w:sz="0" w:space="0" w:color="auto" w:frame="1"/>
+        </w:rPr>
+        <w:t>WN</w:t>
+      </w:r>
+      <w:proofErr w:type="spellEnd"/>
+      <w:r>
+        <w:rPr>
+          <w:rStyle w:val="mo"/>
+          <w:rFonts w:ascii="MathJax_Main" w:hAnsi="MathJax_Main" w:cs="Segoe UI"/>
+          <w:color w:val="232629"/>
+          <w:sz w:val="26"/>
+          <w:szCs w:val="26"/>
+          <w:bdr w:val="none" w:sz="0" w:space="0" w:color="auto" w:frame="1"/>
+        </w:rPr>
+        <w:t>(</w:t>
+      </w:r>
+      <w:r>
+        <w:rPr>
+          <w:rStyle w:val="mi"/>
+          <w:rFonts w:ascii="MathJax_Math-italic" w:hAnsi="MathJax_Math-italic" w:cs="Segoe UI"/>
+          <w:color w:val="232629"/>
+          <w:sz w:val="26"/>
+          <w:szCs w:val="26"/>
+          <w:bdr w:val="none" w:sz="0" w:space="0" w:color="auto" w:frame="1"/>
+        </w:rPr>
+        <w:t>σ</w:t>
+      </w:r>
+      <w:r>
+        <w:rPr>
+          <w:rStyle w:val="mn"/>
+          <w:rFonts w:ascii="MathJax_Main" w:hAnsi="MathJax_Main" w:cs="Segoe UI"/>
+          <w:color w:val="232629"/>
+          <w:sz w:val="18"/>
+          <w:szCs w:val="18"/>
+          <w:bdr w:val="none" w:sz="0" w:space="0" w:color="auto" w:frame="1"/>
+        </w:rPr>
+        <w:t>2</w:t>
+      </w:r>
+      <w:r>
+        <w:rPr>
+          <w:rStyle w:val="mo"/>
+          <w:rFonts w:ascii="MathJax_Main" w:hAnsi="MathJax_Main" w:cs="Segoe UI"/>
+          <w:color w:val="232629"/>
+          <w:sz w:val="26"/>
+          <w:szCs w:val="26"/>
+          <w:bdr w:val="none" w:sz="0" w:space="0" w:color="auto" w:frame="1"/>
+        </w:rPr>
+        <w:t>)</w:t>
+      </w:r>
+      <w:r>
+        <w:rPr>
+          <w:rStyle w:val="mjxassistivemathml"/>
+          <w:rFonts w:ascii="Tahoma" w:hAnsi="Tahoma" w:cs="Tahoma"/>
+          <w:color w:val="232629"/>
+          <w:sz w:val="23"/>
+          <w:szCs w:val="23"/>
+          <w:bdr w:val="none" w:sz="0" w:space="0" w:color="auto" w:frame="1"/>
+        </w:rPr>
+        <w:t>��</w:t>
+      </w:r>
+      <w:r>
+        <w:rPr>
+          <w:rStyle w:val="mjxassistivemathml"/>
+          <w:rFonts w:ascii="Cambria Math" w:hAnsi="Cambria Math" w:cs="Cambria Math"/>
+          <w:color w:val="232629"/>
+          <w:sz w:val="23"/>
+          <w:szCs w:val="23"/>
+          <w:bdr w:val="none" w:sz="0" w:space="0" w:color="auto" w:frame="1"/>
+        </w:rPr>
+        <w:t>∼</w:t>
+      </w:r>
+      <w:r>
+        <w:rPr>
+          <w:rStyle w:val="mjxassistivemathml"/>
+          <w:rFonts w:ascii="Tahoma" w:hAnsi="Tahoma" w:cs="Tahoma"/>
+          <w:color w:val="232629"/>
+          <w:sz w:val="23"/>
+          <w:szCs w:val="23"/>
+          <w:bdr w:val="none" w:sz="0" w:space="0" w:color="auto" w:frame="1"/>
+        </w:rPr>
+        <w:t>��</w:t>
+      </w:r>
+      <w:r>
+        <w:rPr>
+          <w:rStyle w:val="mjxassistivemathml"/>
+          <w:rFonts w:ascii="inherit" w:hAnsi="inherit" w:cs="Segoe UI"/>
+          <w:color w:val="232629"/>
+          <w:sz w:val="23"/>
+          <w:szCs w:val="23"/>
+          <w:bdr w:val="none" w:sz="0" w:space="0" w:color="auto" w:frame="1"/>
+        </w:rPr>
+        <w:t>(</w:t>
+      </w:r>
+      <w:r>
+        <w:rPr>
+          <w:rStyle w:val="mjxassistivemathml"/>
+          <w:rFonts w:ascii="Tahoma" w:hAnsi="Tahoma" w:cs="Tahoma"/>
+          <w:color w:val="232629"/>
+          <w:sz w:val="23"/>
+          <w:szCs w:val="23"/>
+          <w:bdr w:val="none" w:sz="0" w:space="0" w:color="auto" w:frame="1"/>
+        </w:rPr>
+        <w:t>�</w:t>
+      </w:r>
+      <w:r>
+        <w:rPr>
+          <w:rStyle w:val="mjxassistivemathml"/>
+          <w:rFonts w:ascii="inherit" w:hAnsi="inherit" w:cs="Segoe UI"/>
+          <w:color w:val="232629"/>
+          <w:sz w:val="23"/>
+          <w:szCs w:val="23"/>
+          <w:bdr w:val="none" w:sz="0" w:space="0" w:color="auto" w:frame="1"/>
+        </w:rPr>
+        <w:t>2)</w:t>
+      </w:r>
+      <w:r>
+        <w:rPr>
+          <w:rFonts w:ascii="Segoe UI" w:hAnsi="Segoe UI" w:cs="Segoe UI"/>
+          <w:color w:val="232629"/>
+          <w:sz w:val="23"/>
+          <w:szCs w:val="23"/>
+        </w:rPr>
+        <w:t>, i.e. </w:t>
+      </w:r>
+      <w:r>
+        <w:rPr>
+          <w:rStyle w:val="mi"/>
+          <w:rFonts w:ascii="MathJax_Math-italic" w:hAnsi="MathJax_Math-italic" w:cs="Segoe UI"/>
+          <w:color w:val="232629"/>
+          <w:sz w:val="26"/>
+          <w:szCs w:val="26"/>
+          <w:bdr w:val="none" w:sz="0" w:space="0" w:color="auto" w:frame="1"/>
+        </w:rPr>
+        <w:t>ϵ</w:t>
+      </w:r>
+      <w:r>
+        <w:rPr>
+          <w:rStyle w:val="mi"/>
+          <w:rFonts w:ascii="MathJax_Math-italic" w:hAnsi="MathJax_Math-italic" w:cs="Segoe UI"/>
+          <w:color w:val="232629"/>
+          <w:sz w:val="18"/>
+          <w:szCs w:val="18"/>
+          <w:bdr w:val="none" w:sz="0" w:space="0" w:color="auto" w:frame="1"/>
+        </w:rPr>
+        <w:t>t</w:t>
+      </w:r>
+      <w:r>
+        <w:rPr>
+          <w:rStyle w:val="mjxassistivemathml"/>
+          <w:rFonts w:ascii="Tahoma" w:hAnsi="Tahoma" w:cs="Tahoma"/>
+          <w:color w:val="232629"/>
+          <w:sz w:val="23"/>
+          <w:szCs w:val="23"/>
+          <w:bdr w:val="none" w:sz="0" w:space="0" w:color="auto" w:frame="1"/>
+        </w:rPr>
+        <w:t>��</w:t>
+      </w:r>
+      <w:r>
+        <w:rPr>
+          <w:rFonts w:ascii="Segoe UI" w:hAnsi="Segoe UI" w:cs="Segoe UI"/>
+          <w:color w:val="232629"/>
+          <w:sz w:val="23"/>
+          <w:szCs w:val="23"/>
+        </w:rPr>
+        <w:t> is a white noise with variance </w:t>
+      </w:r>
+      <w:r>
+        <w:rPr>
+          <w:rStyle w:val="mi"/>
+          <w:rFonts w:ascii="MathJax_Math-italic" w:hAnsi="MathJax_Math-italic" w:cs="Segoe UI"/>
+          <w:color w:val="232629"/>
+          <w:sz w:val="26"/>
+          <w:szCs w:val="26"/>
+          <w:bdr w:val="none" w:sz="0" w:space="0" w:color="auto" w:frame="1"/>
+        </w:rPr>
+        <w:t>σ</w:t>
+      </w:r>
+      <w:r>
+        <w:rPr>
+          <w:rStyle w:val="mn"/>
+          <w:rFonts w:ascii="MathJax_Main" w:hAnsi="MathJax_Main" w:cs="Segoe UI"/>
+          <w:color w:val="232629"/>
+          <w:sz w:val="18"/>
+          <w:szCs w:val="18"/>
+          <w:bdr w:val="none" w:sz="0" w:space="0" w:color="auto" w:frame="1"/>
+        </w:rPr>
+        <w:t>2</w:t>
+      </w:r>
+      <w:r>
+        <w:rPr>
+          <w:rStyle w:val="mjxassistivemathml"/>
+          <w:rFonts w:ascii="Tahoma" w:hAnsi="Tahoma" w:cs="Tahoma"/>
+          <w:color w:val="232629"/>
+          <w:sz w:val="23"/>
+          <w:szCs w:val="23"/>
+          <w:bdr w:val="none" w:sz="0" w:space="0" w:color="auto" w:frame="1"/>
+        </w:rPr>
+        <w:t>�</w:t>
+      </w:r>
+      <w:r>
+        <w:rPr>
+          <w:rStyle w:val="mjxassistivemathml"/>
+          <w:rFonts w:ascii="inherit" w:hAnsi="inherit" w:cs="Segoe UI"/>
+          <w:color w:val="232629"/>
+          <w:sz w:val="23"/>
+          <w:szCs w:val="23"/>
+          <w:bdr w:val="none" w:sz="0" w:space="0" w:color="auto" w:frame="1"/>
+        </w:rPr>
+        <w:t>2</w:t>
+      </w:r>
+      <w:r>
+        <w:rPr>
+          <w:rFonts w:ascii="Segoe UI" w:hAnsi="Segoe UI" w:cs="Segoe UI"/>
+          <w:color w:val="232629"/>
+          <w:sz w:val="23"/>
+          <w:szCs w:val="23"/>
+        </w:rPr>
+        <w:t>.</w:t>
+      </w:r>
+    </w:p>
+    <w:p>
+      <w:pPr>
+        <w:pStyle w:val="NormalWeb"/>
+        <w:numPr>
+          <w:ilvl w:val="1"/>
+          <w:numId w:val="1"/>
+        </w:numPr>
+        <w:shd w:val="clear" w:color="auto" w:fill="FFFFFF"/>
+        <w:spacing w:before="0" w:beforeAutospacing="0" w:after="0" w:afterAutospacing="0"/>
+        <w:textAlignment w:val="baseline"/>
+        <w:rPr>
+          <w:rFonts w:ascii="Segoe UI" w:hAnsi="Segoe UI" w:cs="Segoe UI"/>
+          <w:color w:val="232629"/>
+          <w:sz w:val="23"/>
+          <w:szCs w:val="23"/>
+        </w:rPr>
+      </w:pPr>
+      <w:r>
+        <w:rPr>
+          <w:rFonts w:ascii="Segoe UI" w:hAnsi="Segoe UI" w:cs="Segoe UI"/>
+          <w:color w:val="232629"/>
+          <w:sz w:val="23"/>
+          <w:szCs w:val="23"/>
+        </w:rPr>
+        <w:t>So, for a AR(1), assuming that the process is </w:t>
+      </w:r>
+      <w:hyperlink r:id="rId5" w:history="1">
+        <w:r>
+          <w:rPr>
+            <w:rStyle w:val="Hyperlink"/>
+            <w:rFonts w:ascii="inherit" w:hAnsi="inherit" w:cs="Segoe UI"/>
+            <w:sz w:val="23"/>
+            <w:szCs w:val="23"/>
+            <w:bdr w:val="none" w:sz="0" w:space="0" w:color="auto" w:frame="1"/>
+          </w:rPr>
+          <w:t>weakly stationary</w:t>
+        </w:r>
+      </w:hyperlink>
+      <w:r>
+        <w:rPr>
+          <w:rFonts w:ascii="Segoe UI" w:hAnsi="Segoe UI" w:cs="Segoe UI"/>
+          <w:color w:val="232629"/>
+          <w:sz w:val="23"/>
+          <w:szCs w:val="23"/>
+        </w:rPr>
+        <w:t>, the variance of each random variable </w:t>
+      </w:r>
+      <w:proofErr w:type="spellStart"/>
+      <w:r>
+        <w:rPr>
+          <w:rStyle w:val="mi"/>
+          <w:rFonts w:ascii="MathJax_Math-italic" w:hAnsi="MathJax_Math-italic" w:cs="Segoe UI"/>
+          <w:color w:val="232629"/>
+          <w:sz w:val="26"/>
+          <w:szCs w:val="26"/>
+          <w:bdr w:val="none" w:sz="0" w:space="0" w:color="auto" w:frame="1"/>
+        </w:rPr>
+        <w:t>y</w:t>
+      </w:r>
+      <w:r>
+        <w:rPr>
+          <w:rStyle w:val="mi"/>
+          <w:rFonts w:ascii="MathJax_Math-italic" w:hAnsi="MathJax_Math-italic" w:cs="Segoe UI"/>
+          <w:color w:val="232629"/>
+          <w:sz w:val="18"/>
+          <w:szCs w:val="18"/>
+          <w:bdr w:val="none" w:sz="0" w:space="0" w:color="auto" w:frame="1"/>
+        </w:rPr>
+        <w:t>t</w:t>
+      </w:r>
+      <w:proofErr w:type="spellEnd"/>
+      <w:r>
+        <w:rPr>
+          <w:rStyle w:val="mjxassistivemathml"/>
+          <w:rFonts w:ascii="Tahoma" w:hAnsi="Tahoma" w:cs="Tahoma"/>
+          <w:color w:val="232629"/>
+          <w:sz w:val="23"/>
+          <w:szCs w:val="23"/>
+          <w:bdr w:val="none" w:sz="0" w:space="0" w:color="auto" w:frame="1"/>
+        </w:rPr>
+        <w:t>��</w:t>
+      </w:r>
+      <w:r>
+        <w:rPr>
+          <w:rFonts w:ascii="Segoe UI" w:hAnsi="Segoe UI" w:cs="Segoe UI"/>
+          <w:color w:val="232629"/>
+          <w:sz w:val="23"/>
+          <w:szCs w:val="23"/>
+        </w:rPr>
+        <w:t> does not depend on time t, and you can compute it as</w:t>
+      </w:r>
+    </w:p>
+    <w:p>
+      <w:pPr>
+        <w:pStyle w:val="NormalWeb"/>
+        <w:numPr>
+          <w:ilvl w:val="1"/>
+          <w:numId w:val="1"/>
+        </w:numPr>
+        <w:shd w:val="clear" w:color="auto" w:fill="FFFFFF"/>
+        <w:spacing w:before="0" w:beforeAutospacing="0" w:after="0" w:afterAutospacing="0"/>
+        <w:textAlignment w:val="baseline"/>
+        <w:rPr>
+          <w:rStyle w:val="mn"/>
+          <w:rFonts w:ascii="Segoe UI" w:hAnsi="Segoe UI" w:cs="Segoe UI"/>
+          <w:color w:val="232629"/>
+          <w:sz w:val="23"/>
+          <w:szCs w:val="23"/>
+        </w:rPr>
+      </w:pPr>
+      <w:proofErr w:type="spellStart"/>
+      <w:r>
+        <w:rPr>
+          <w:rStyle w:val="mi"/>
+          <w:rFonts w:ascii="MathJax_Math-italic" w:hAnsi="MathJax_Math-italic" w:cs="Segoe UI"/>
+          <w:color w:val="232629"/>
+          <w:sz w:val="26"/>
+          <w:szCs w:val="26"/>
+          <w:bdr w:val="none" w:sz="0" w:space="0" w:color="auto" w:frame="1"/>
+        </w:rPr>
+        <w:t>Var</w:t>
+      </w:r>
+      <w:proofErr w:type="spellEnd"/>
+      <w:r>
+        <w:rPr>
+          <w:rStyle w:val="mo"/>
+          <w:rFonts w:ascii="MathJax_Main" w:hAnsi="MathJax_Main" w:cs="Segoe UI"/>
+          <w:color w:val="232629"/>
+          <w:sz w:val="26"/>
+          <w:szCs w:val="26"/>
+          <w:bdr w:val="none" w:sz="0" w:space="0" w:color="auto" w:frame="1"/>
+        </w:rPr>
+        <w:t>(</w:t>
+      </w:r>
+      <w:proofErr w:type="spellStart"/>
+      <w:r>
+        <w:rPr>
+          <w:rStyle w:val="mi"/>
+          <w:rFonts w:ascii="MathJax_Math-italic" w:hAnsi="MathJax_Math-italic" w:cs="Segoe UI"/>
+          <w:color w:val="232629"/>
+          <w:sz w:val="26"/>
+          <w:szCs w:val="26"/>
+          <w:bdr w:val="none" w:sz="0" w:space="0" w:color="auto" w:frame="1"/>
+        </w:rPr>
+        <w:t>y</w:t>
+      </w:r>
+      <w:r>
+        <w:rPr>
+          <w:rStyle w:val="mi"/>
+          <w:rFonts w:ascii="MathJax_Math-italic" w:hAnsi="MathJax_Math-italic" w:cs="Segoe UI"/>
+          <w:color w:val="232629"/>
+          <w:sz w:val="18"/>
+          <w:szCs w:val="18"/>
+          <w:bdr w:val="none" w:sz="0" w:space="0" w:color="auto" w:frame="1"/>
+        </w:rPr>
+        <w:t>t</w:t>
+      </w:r>
+      <w:proofErr w:type="spellEnd"/>
+      <w:r>
+        <w:rPr>
+          <w:rStyle w:val="mo"/>
+          <w:rFonts w:ascii="MathJax_Main" w:hAnsi="MathJax_Main" w:cs="Segoe UI"/>
+          <w:color w:val="232629"/>
+          <w:sz w:val="26"/>
+          <w:szCs w:val="26"/>
+          <w:bdr w:val="none" w:sz="0" w:space="0" w:color="auto" w:frame="1"/>
+        </w:rPr>
+        <w:t>)=</w:t>
+      </w:r>
+      <w:r>
+        <w:rPr>
+          <w:rStyle w:val="mi"/>
+          <w:rFonts w:ascii="MathJax_Math-italic" w:hAnsi="MathJax_Math-italic" w:cs="Segoe UI"/>
+          <w:color w:val="232629"/>
+          <w:sz w:val="26"/>
+          <w:szCs w:val="26"/>
+          <w:bdr w:val="none" w:sz="0" w:space="0" w:color="auto" w:frame="1"/>
+        </w:rPr>
+        <w:t>ϕ</w:t>
+      </w:r>
+      <w:r>
+        <w:rPr>
+          <w:rStyle w:val="mn"/>
+          <w:rFonts w:ascii="MathJax_Main" w:hAnsi="MathJax_Main" w:cs="Segoe UI"/>
+          <w:color w:val="232629"/>
+          <w:sz w:val="18"/>
+          <w:szCs w:val="18"/>
+          <w:bdr w:val="none" w:sz="0" w:space="0" w:color="auto" w:frame="1"/>
+        </w:rPr>
+        <w:t>2</w:t>
+      </w:r>
+      <w:r>
+        <w:rPr>
+          <w:rStyle w:val="mi"/>
+          <w:rFonts w:ascii="MathJax_Math-italic" w:hAnsi="MathJax_Math-italic" w:cs="Segoe UI"/>
+          <w:color w:val="232629"/>
+          <w:sz w:val="26"/>
+          <w:szCs w:val="26"/>
+          <w:bdr w:val="none" w:sz="0" w:space="0" w:color="auto" w:frame="1"/>
+        </w:rPr>
+        <w:t>Var</w:t>
+      </w:r>
+      <w:r>
+        <w:rPr>
+          <w:rStyle w:val="mo"/>
+          <w:rFonts w:ascii="MathJax_Main" w:hAnsi="MathJax_Main" w:cs="Segoe UI"/>
+          <w:color w:val="232629"/>
+          <w:sz w:val="26"/>
+          <w:szCs w:val="26"/>
+          <w:bdr w:val="none" w:sz="0" w:space="0" w:color="auto" w:frame="1"/>
+        </w:rPr>
+        <w:t>(</w:t>
+      </w:r>
+      <w:r>
+        <w:rPr>
+          <w:rStyle w:val="mi"/>
+          <w:rFonts w:ascii="MathJax_Math-italic" w:hAnsi="MathJax_Math-italic" w:cs="Segoe UI"/>
+          <w:color w:val="232629"/>
+          <w:sz w:val="26"/>
+          <w:szCs w:val="26"/>
+          <w:bdr w:val="none" w:sz="0" w:space="0" w:color="auto" w:frame="1"/>
+        </w:rPr>
+        <w:t>y</w:t>
+      </w:r>
+      <w:r>
+        <w:rPr>
+          <w:rStyle w:val="mi"/>
+          <w:rFonts w:ascii="MathJax_Math-italic" w:hAnsi="MathJax_Math-italic" w:cs="Segoe UI"/>
+          <w:color w:val="232629"/>
+          <w:sz w:val="18"/>
+          <w:szCs w:val="18"/>
+          <w:bdr w:val="none" w:sz="0" w:space="0" w:color="auto" w:frame="1"/>
+        </w:rPr>
+        <w:t>t</w:t>
+      </w:r>
+      <w:r>
+        <w:rPr>
+          <w:rStyle w:val="mo"/>
+          <w:rFonts w:ascii="MathJax_Main" w:hAnsi="MathJax_Main" w:cs="Segoe UI"/>
+          <w:color w:val="232629"/>
+          <w:sz w:val="18"/>
+          <w:szCs w:val="18"/>
+          <w:bdr w:val="none" w:sz="0" w:space="0" w:color="auto" w:frame="1"/>
+        </w:rPr>
+        <w:t>−</w:t>
+      </w:r>
+      <w:r>
+        <w:rPr>
+          <w:rStyle w:val="mn"/>
+          <w:rFonts w:ascii="MathJax_Main" w:hAnsi="MathJax_Main" w:cs="Segoe UI"/>
+          <w:color w:val="232629"/>
+          <w:sz w:val="18"/>
+          <w:szCs w:val="18"/>
+          <w:bdr w:val="none" w:sz="0" w:space="0" w:color="auto" w:frame="1"/>
+        </w:rPr>
+        <w:t>1</w:t>
+      </w:r>
+      <w:r>
+        <w:rPr>
+          <w:rStyle w:val="mo"/>
+          <w:rFonts w:ascii="MathJax_Main" w:hAnsi="MathJax_Main" w:cs="Segoe UI"/>
+          <w:color w:val="232629"/>
+          <w:sz w:val="26"/>
+          <w:szCs w:val="26"/>
+          <w:bdr w:val="none" w:sz="0" w:space="0" w:color="auto" w:frame="1"/>
+        </w:rPr>
+        <w:t>)+</w:t>
+      </w:r>
+      <w:r>
+        <w:rPr>
+          <w:rStyle w:val="mi"/>
+          <w:rFonts w:ascii="MathJax_Math-italic" w:hAnsi="MathJax_Math-italic" w:cs="Segoe UI"/>
+          <w:color w:val="232629"/>
+          <w:sz w:val="26"/>
+          <w:szCs w:val="26"/>
+          <w:bdr w:val="none" w:sz="0" w:space="0" w:color="auto" w:frame="1"/>
+        </w:rPr>
+        <w:t>σ</w:t>
+      </w:r>
+      <w:r>
+        <w:rPr>
+          <w:rStyle w:val="mn"/>
+          <w:rFonts w:ascii="MathJax_Main" w:hAnsi="MathJax_Main" w:cs="Segoe UI"/>
+          <w:color w:val="232629"/>
+          <w:sz w:val="18"/>
+          <w:szCs w:val="18"/>
+          <w:bdr w:val="none" w:sz="0" w:space="0" w:color="auto" w:frame="1"/>
+        </w:rPr>
+        <w:t>2</w:t>
+      </w:r>
+      <w:r>
+        <w:rPr>
+          <w:rStyle w:val="mo"/>
+          <w:rFonts w:ascii="Cambria Math" w:hAnsi="Cambria Math" w:cs="Cambria Math"/>
+          <w:color w:val="232629"/>
+          <w:sz w:val="26"/>
+          <w:szCs w:val="26"/>
+          <w:bdr w:val="none" w:sz="0" w:space="0" w:color="auto" w:frame="1"/>
+        </w:rPr>
+        <w:t>⟹</w:t>
+      </w:r>
+      <w:r>
+        <w:rPr>
+          <w:rStyle w:val="mi"/>
+          <w:rFonts w:ascii="MathJax_Math-italic" w:hAnsi="MathJax_Math-italic" w:cs="Segoe UI"/>
+          <w:color w:val="232629"/>
+          <w:sz w:val="26"/>
+          <w:szCs w:val="26"/>
+          <w:bdr w:val="none" w:sz="0" w:space="0" w:color="auto" w:frame="1"/>
+        </w:rPr>
+        <w:t>Var</w:t>
+      </w:r>
+      <w:r>
+        <w:rPr>
+          <w:rStyle w:val="mo"/>
+          <w:rFonts w:ascii="MathJax_Main" w:hAnsi="MathJax_Main" w:cs="Segoe UI"/>
+          <w:color w:val="232629"/>
+          <w:sz w:val="26"/>
+          <w:szCs w:val="26"/>
+          <w:bdr w:val="none" w:sz="0" w:space="0" w:color="auto" w:frame="1"/>
+        </w:rPr>
+        <w:t>(</w:t>
+      </w:r>
+      <w:proofErr w:type="spellStart"/>
+      <w:r>
+        <w:rPr>
+          <w:rStyle w:val="mi"/>
+          <w:rFonts w:ascii="MathJax_Math-italic" w:hAnsi="MathJax_Math-italic" w:cs="Segoe UI"/>
+          <w:color w:val="232629"/>
+          <w:sz w:val="26"/>
+          <w:szCs w:val="26"/>
+          <w:bdr w:val="none" w:sz="0" w:space="0" w:color="auto" w:frame="1"/>
+        </w:rPr>
+        <w:t>y</w:t>
+      </w:r>
+      <w:r>
+        <w:rPr>
+          <w:rStyle w:val="mi"/>
+          <w:rFonts w:ascii="MathJax_Math-italic" w:hAnsi="MathJax_Math-italic" w:cs="Segoe UI"/>
+          <w:color w:val="232629"/>
+          <w:sz w:val="18"/>
+          <w:szCs w:val="18"/>
+          <w:bdr w:val="none" w:sz="0" w:space="0" w:color="auto" w:frame="1"/>
+        </w:rPr>
+        <w:t>t</w:t>
+      </w:r>
+      <w:proofErr w:type="spellEnd"/>
+      <w:r>
+        <w:rPr>
+          <w:rStyle w:val="mo"/>
+          <w:rFonts w:ascii="MathJax_Main" w:hAnsi="MathJax_Main" w:cs="Segoe UI"/>
+          <w:color w:val="232629"/>
+          <w:sz w:val="26"/>
+          <w:szCs w:val="26"/>
+          <w:bdr w:val="none" w:sz="0" w:space="0" w:color="auto" w:frame="1"/>
+        </w:rPr>
+        <w:t>)=</w:t>
+      </w:r>
+      <w:r>
+        <w:rPr>
+          <w:rStyle w:val="mi"/>
+          <w:rFonts w:ascii="MathJax_Math-italic" w:hAnsi="MathJax_Math-italic" w:cs="Segoe UI"/>
+          <w:color w:val="232629"/>
+          <w:sz w:val="18"/>
+          <w:szCs w:val="18"/>
+          <w:bdr w:val="none" w:sz="0" w:space="0" w:color="auto" w:frame="1"/>
+        </w:rPr>
+        <w:t>σ</w:t>
+      </w:r>
+      <w:r>
+        <w:rPr>
+          <w:rStyle w:val="mn"/>
+          <w:rFonts w:ascii="MathJax_Main" w:hAnsi="MathJax_Main" w:cs="Segoe UI"/>
+          <w:color w:val="232629"/>
+          <w:sz w:val="13"/>
+          <w:szCs w:val="13"/>
+          <w:bdr w:val="none" w:sz="0" w:space="0" w:color="auto" w:frame="1"/>
+        </w:rPr>
+        <w:t>2</w:t>
+      </w:r>
+      <w:r>
+        <w:rPr>
+          <w:rStyle w:val="mn"/>
+          <w:rFonts w:ascii="MathJax_Main" w:hAnsi="MathJax_Main" w:cs="Segoe UI"/>
+          <w:color w:val="232629"/>
+          <w:sz w:val="18"/>
+          <w:szCs w:val="18"/>
+          <w:bdr w:val="none" w:sz="0" w:space="0" w:color="auto" w:frame="1"/>
+        </w:rPr>
+        <w:t>1</w:t>
+      </w:r>
+      <w:r>
+        <w:rPr>
+          <w:rStyle w:val="mo"/>
+          <w:rFonts w:ascii="MathJax_Main" w:hAnsi="MathJax_Main" w:cs="Segoe UI"/>
+          <w:color w:val="232629"/>
+          <w:sz w:val="18"/>
+          <w:szCs w:val="18"/>
+          <w:bdr w:val="none" w:sz="0" w:space="0" w:color="auto" w:frame="1"/>
+        </w:rPr>
+        <w:t>−</w:t>
+      </w:r>
+      <w:r>
+        <w:rPr>
+          <w:rStyle w:val="mi"/>
+          <w:rFonts w:ascii="MathJax_Math-italic" w:hAnsi="MathJax_Math-italic" w:cs="Segoe UI"/>
+          <w:color w:val="232629"/>
+          <w:sz w:val="18"/>
+          <w:szCs w:val="18"/>
+          <w:bdr w:val="none" w:sz="0" w:space="0" w:color="auto" w:frame="1"/>
+        </w:rPr>
+        <w:t>ϕ</w:t>
+      </w:r>
+      <w:r>
+        <w:rPr>
+          <w:rStyle w:val="mn"/>
+          <w:rFonts w:ascii="MathJax_Main" w:hAnsi="MathJax_Main" w:cs="Segoe UI"/>
+          <w:color w:val="232629"/>
+          <w:sz w:val="13"/>
+          <w:szCs w:val="13"/>
+          <w:bdr w:val="none" w:sz="0" w:space="0" w:color="auto" w:frame="1"/>
+        </w:rPr>
+        <w:t>2</w:t>
+      </w:r>
+    </w:p>
+    <w:p>
+      <w:pPr>
+        <w:pStyle w:val="NormalWeb"/>
+        <w:numPr>
+          <w:ilvl w:val="1"/>
+          <w:numId w:val="1"/>
+        </w:numPr>
+        <w:shd w:val="clear" w:color="auto" w:fill="FFFFFF"/>
+        <w:spacing w:before="0" w:beforeAutospacing="0" w:after="0" w:afterAutospacing="0"/>
+        <w:textAlignment w:val="baseline"/>
+        <w:rPr>
+          <w:rFonts w:ascii="Segoe UI" w:hAnsi="Segoe UI" w:cs="Segoe UI"/>
+          <w:color w:val="232629"/>
+          <w:sz w:val="23"/>
+          <w:szCs w:val="23"/>
+        </w:rPr>
+      </w:pPr>
+      <w:r>
+        <w:rPr>
+          <w:rFonts w:ascii="Segoe UI" w:hAnsi="Segoe UI" w:cs="Segoe UI"/>
+          <w:color w:val="232629"/>
+          <w:sz w:val="23"/>
+          <w:szCs w:val="23"/>
+        </w:rPr>
+        <w:t>https://stats.stackexchange.com/questions/336566/what-is-the-variance-for-time-series-data-how-can-it-be-computed</w:t>
+      </w:r>
     </w:p>
     <w:p>
       <w:pPr>
@@ -69,7 +1264,7 @@
           <w:numId w:val="1"/>
         </w:numPr>
       </w:pPr>
-      <w:hyperlink r:id="rId5" w:history="1">
+      <w:hyperlink r:id="rId6" w:history="1">
         <w:r>
           <w:rPr>
             <w:rStyle w:val="Hyperlink"/>
@@ -145,6 +1340,8 @@
       <w:r>
         <w:t>Stationarity Check (mean, variance, trend)</w:t>
       </w:r>
+      <w:bookmarkStart w:id="0" w:name="_GoBack"/>
+      <w:bookmarkEnd w:id="0"/>
     </w:p>
     <w:p/>
     <w:sectPr>
@@ -694,6 +1891,42 @@
       <w:u w:val="single"/>
     </w:rPr>
   </w:style>
+  <w:style w:type="paragraph" w:styleId="NormalWeb">
+    <w:name w:val="Normal (Web)"/>
+    <w:basedOn w:val="Normal"/>
+    <w:uiPriority w:val="99"/>
+    <w:unhideWhenUsed/>
+    <w:rsid w:val="00787796"/>
+    <w:pPr>
+      <w:spacing w:before="100" w:beforeAutospacing="1" w:after="100" w:afterAutospacing="1" w:line="240" w:lineRule="auto"/>
+    </w:pPr>
+    <w:rPr>
+      <w:rFonts w:ascii="Times New Roman" w:eastAsia="Times New Roman" w:hAnsi="Times New Roman" w:cs="Times New Roman"/>
+      <w:sz w:val="24"/>
+      <w:szCs w:val="24"/>
+      <w:lang w:eastAsia="en-CA"/>
+    </w:rPr>
+  </w:style>
+  <w:style w:type="character" w:customStyle="1" w:styleId="mo">
+    <w:name w:val="mo"/>
+    <w:basedOn w:val="DefaultParagraphFont"/>
+    <w:rsid w:val="00787796"/>
+  </w:style>
+  <w:style w:type="character" w:customStyle="1" w:styleId="mi">
+    <w:name w:val="mi"/>
+    <w:basedOn w:val="DefaultParagraphFont"/>
+    <w:rsid w:val="00787796"/>
+  </w:style>
+  <w:style w:type="character" w:customStyle="1" w:styleId="mn">
+    <w:name w:val="mn"/>
+    <w:basedOn w:val="DefaultParagraphFont"/>
+    <w:rsid w:val="00787796"/>
+  </w:style>
+  <w:style w:type="character" w:customStyle="1" w:styleId="mjxassistivemathml">
+    <w:name w:val="mjx_assistive_mathml"/>
+    <w:basedOn w:val="DefaultParagraphFont"/>
+    <w:rsid w:val="00787796"/>
+  </w:style>
 </w:styles>
 </file>
 

</xml_diff>

<commit_message>
Added Info about Different Methods in Time Series Data
</commit_message>
<xml_diff>
--- a/time_series/Questions/Questions.docx
+++ b/time_series/Questions/Questions.docx
@@ -1339,6 +1339,273 @@
       </w:pPr>
       <w:r>
         <w:t>Stationarity Check (mean, variance, trend)</w:t>
+      </w:r>
+    </w:p>
+    <w:p>
+      <w:pPr>
+        <w:pStyle w:val="ListParagraph"/>
+        <w:numPr>
+          <w:ilvl w:val="0"/>
+          <w:numId w:val="1"/>
+        </w:numPr>
+      </w:pPr>
+      <w:r>
+        <w:t>What are the different methods available for time series related problems?</w:t>
+      </w:r>
+    </w:p>
+    <w:p>
+      <w:pPr>
+        <w:numPr>
+          <w:ilvl w:val="0"/>
+          <w:numId w:val="1"/>
+        </w:numPr>
+        <w:pBdr>
+          <w:top w:val="single" w:sz="2" w:space="0" w:color="D9D9E3"/>
+          <w:left w:val="single" w:sz="2" w:space="5" w:color="D9D9E3"/>
+          <w:bottom w:val="single" w:sz="2" w:space="0" w:color="D9D9E3"/>
+          <w:right w:val="single" w:sz="2" w:space="0" w:color="D9D9E3"/>
+        </w:pBdr>
+        <w:shd w:val="clear" w:color="auto" w:fill="F7F7F8"/>
+        <w:spacing w:after="0" w:line="240" w:lineRule="auto"/>
+        <w:rPr>
+          <w:rFonts w:ascii="Segoe UI" w:eastAsia="Times New Roman" w:hAnsi="Segoe UI" w:cs="Segoe UI"/>
+          <w:color w:val="374151"/>
+          <w:sz w:val="24"/>
+          <w:szCs w:val="24"/>
+          <w:lang w:eastAsia="en-CA"/>
+        </w:rPr>
+      </w:pPr>
+      <w:r>
+        <w:rPr>
+          <w:rFonts w:ascii="Segoe UI" w:eastAsia="Times New Roman" w:hAnsi="Segoe UI" w:cs="Segoe UI"/>
+          <w:color w:val="374151"/>
+          <w:sz w:val="24"/>
+          <w:szCs w:val="24"/>
+          <w:lang w:eastAsia="en-CA"/>
+        </w:rPr>
+        <w:t>Exponential Smoothing (ES): Exponential smoothing methods use weighted averages of past observations to forecast future values. Different variants of exponential smoothing exist, such as Simple Exponential Smoothing (SES), Holt's Linear Exponential Smoothing (Double Exponential Smoothing), and Holt-Winters' Exponential Smoothing (Triple Exponential Smoothing) for handling trends and seasonality.</w:t>
+      </w:r>
+    </w:p>
+    <w:p>
+      <w:pPr>
+        <w:numPr>
+          <w:ilvl w:val="0"/>
+          <w:numId w:val="1"/>
+        </w:numPr>
+        <w:pBdr>
+          <w:top w:val="single" w:sz="2" w:space="0" w:color="D9D9E3"/>
+          <w:left w:val="single" w:sz="2" w:space="5" w:color="D9D9E3"/>
+          <w:bottom w:val="single" w:sz="2" w:space="0" w:color="D9D9E3"/>
+          <w:right w:val="single" w:sz="2" w:space="0" w:color="D9D9E3"/>
+        </w:pBdr>
+        <w:shd w:val="clear" w:color="auto" w:fill="F7F7F8"/>
+        <w:spacing w:after="0" w:line="240" w:lineRule="auto"/>
+        <w:rPr>
+          <w:rFonts w:ascii="Segoe UI" w:eastAsia="Times New Roman" w:hAnsi="Segoe UI" w:cs="Segoe UI"/>
+          <w:color w:val="374151"/>
+          <w:sz w:val="24"/>
+          <w:szCs w:val="24"/>
+          <w:lang w:eastAsia="en-CA"/>
+        </w:rPr>
+      </w:pPr>
+      <w:r>
+        <w:rPr>
+          <w:rFonts w:ascii="Segoe UI" w:eastAsia="Times New Roman" w:hAnsi="Segoe UI" w:cs="Segoe UI"/>
+          <w:color w:val="374151"/>
+          <w:sz w:val="24"/>
+          <w:szCs w:val="24"/>
+          <w:lang w:eastAsia="en-CA"/>
+        </w:rPr>
+        <w:t xml:space="preserve">State Space Models: State space models are flexible frameworks that can incorporate various components such as trends, seasonality, and exogenous variables. They provide a way to represent </w:t>
+      </w:r>
+      <w:proofErr w:type="gramStart"/>
+      <w:r>
+        <w:rPr>
+          <w:rFonts w:ascii="Segoe UI" w:eastAsia="Times New Roman" w:hAnsi="Segoe UI" w:cs="Segoe UI"/>
+          <w:color w:val="374151"/>
+          <w:sz w:val="24"/>
+          <w:szCs w:val="24"/>
+          <w:lang w:eastAsia="en-CA"/>
+        </w:rPr>
+        <w:t>complex time series dynamics</w:t>
+      </w:r>
+      <w:proofErr w:type="gramEnd"/>
+      <w:r>
+        <w:rPr>
+          <w:rFonts w:ascii="Segoe UI" w:eastAsia="Times New Roman" w:hAnsi="Segoe UI" w:cs="Segoe UI"/>
+          <w:color w:val="374151"/>
+          <w:sz w:val="24"/>
+          <w:szCs w:val="24"/>
+          <w:lang w:eastAsia="en-CA"/>
+        </w:rPr>
+        <w:t xml:space="preserve"> and are often estimated using techniques like </w:t>
+      </w:r>
+      <w:proofErr w:type="spellStart"/>
+      <w:r>
+        <w:rPr>
+          <w:rFonts w:ascii="Segoe UI" w:eastAsia="Times New Roman" w:hAnsi="Segoe UI" w:cs="Segoe UI"/>
+          <w:color w:val="374151"/>
+          <w:sz w:val="24"/>
+          <w:szCs w:val="24"/>
+          <w:lang w:eastAsia="en-CA"/>
+        </w:rPr>
+        <w:t>Kalman</w:t>
+      </w:r>
+      <w:proofErr w:type="spellEnd"/>
+      <w:r>
+        <w:rPr>
+          <w:rFonts w:ascii="Segoe UI" w:eastAsia="Times New Roman" w:hAnsi="Segoe UI" w:cs="Segoe UI"/>
+          <w:color w:val="374151"/>
+          <w:sz w:val="24"/>
+          <w:szCs w:val="24"/>
+          <w:lang w:eastAsia="en-CA"/>
+        </w:rPr>
+        <w:t xml:space="preserve"> filtering or maximum likelihood estimation.</w:t>
+      </w:r>
+    </w:p>
+    <w:p>
+      <w:pPr>
+        <w:numPr>
+          <w:ilvl w:val="0"/>
+          <w:numId w:val="1"/>
+        </w:numPr>
+        <w:pBdr>
+          <w:top w:val="single" w:sz="2" w:space="0" w:color="D9D9E3"/>
+          <w:left w:val="single" w:sz="2" w:space="5" w:color="D9D9E3"/>
+          <w:bottom w:val="single" w:sz="2" w:space="0" w:color="D9D9E3"/>
+          <w:right w:val="single" w:sz="2" w:space="0" w:color="D9D9E3"/>
+        </w:pBdr>
+        <w:shd w:val="clear" w:color="auto" w:fill="F7F7F8"/>
+        <w:spacing w:after="0" w:line="240" w:lineRule="auto"/>
+        <w:rPr>
+          <w:rFonts w:ascii="Segoe UI" w:eastAsia="Times New Roman" w:hAnsi="Segoe UI" w:cs="Segoe UI"/>
+          <w:color w:val="374151"/>
+          <w:sz w:val="24"/>
+          <w:szCs w:val="24"/>
+          <w:lang w:eastAsia="en-CA"/>
+        </w:rPr>
+      </w:pPr>
+      <w:r>
+        <w:rPr>
+          <w:rFonts w:ascii="Segoe UI" w:eastAsia="Times New Roman" w:hAnsi="Segoe UI" w:cs="Segoe UI"/>
+          <w:color w:val="374151"/>
+          <w:sz w:val="24"/>
+          <w:szCs w:val="24"/>
+          <w:lang w:eastAsia="en-CA"/>
+        </w:rPr>
+        <w:lastRenderedPageBreak/>
+        <w:t xml:space="preserve">Vector </w:t>
+      </w:r>
+      <w:proofErr w:type="spellStart"/>
+      <w:r>
+        <w:rPr>
+          <w:rFonts w:ascii="Segoe UI" w:eastAsia="Times New Roman" w:hAnsi="Segoe UI" w:cs="Segoe UI"/>
+          <w:color w:val="374151"/>
+          <w:sz w:val="24"/>
+          <w:szCs w:val="24"/>
+          <w:lang w:eastAsia="en-CA"/>
+        </w:rPr>
+        <w:t>Autoregression</w:t>
+      </w:r>
+      <w:proofErr w:type="spellEnd"/>
+      <w:r>
+        <w:rPr>
+          <w:rFonts w:ascii="Segoe UI" w:eastAsia="Times New Roman" w:hAnsi="Segoe UI" w:cs="Segoe UI"/>
+          <w:color w:val="374151"/>
+          <w:sz w:val="24"/>
+          <w:szCs w:val="24"/>
+          <w:lang w:eastAsia="en-CA"/>
+        </w:rPr>
+        <w:t xml:space="preserve"> (VAR): VAR models extend the concept of </w:t>
+      </w:r>
+      <w:proofErr w:type="spellStart"/>
+      <w:r>
+        <w:rPr>
+          <w:rFonts w:ascii="Segoe UI" w:eastAsia="Times New Roman" w:hAnsi="Segoe UI" w:cs="Segoe UI"/>
+          <w:color w:val="374151"/>
+          <w:sz w:val="24"/>
+          <w:szCs w:val="24"/>
+          <w:lang w:eastAsia="en-CA"/>
+        </w:rPr>
+        <w:t>autoregression</w:t>
+      </w:r>
+      <w:proofErr w:type="spellEnd"/>
+      <w:r>
+        <w:rPr>
+          <w:rFonts w:ascii="Segoe UI" w:eastAsia="Times New Roman" w:hAnsi="Segoe UI" w:cs="Segoe UI"/>
+          <w:color w:val="374151"/>
+          <w:sz w:val="24"/>
+          <w:szCs w:val="24"/>
+          <w:lang w:eastAsia="en-CA"/>
+        </w:rPr>
+        <w:t xml:space="preserve"> to multiple time series variables. It models the relationships between multiple variables by considering their past values as predictors.</w:t>
+      </w:r>
+    </w:p>
+    <w:p>
+      <w:pPr>
+        <w:numPr>
+          <w:ilvl w:val="0"/>
+          <w:numId w:val="1"/>
+        </w:numPr>
+        <w:pBdr>
+          <w:top w:val="single" w:sz="2" w:space="0" w:color="D9D9E3"/>
+          <w:left w:val="single" w:sz="2" w:space="5" w:color="D9D9E3"/>
+          <w:bottom w:val="single" w:sz="2" w:space="0" w:color="D9D9E3"/>
+          <w:right w:val="single" w:sz="2" w:space="0" w:color="D9D9E3"/>
+        </w:pBdr>
+        <w:shd w:val="clear" w:color="auto" w:fill="F7F7F8"/>
+        <w:spacing w:after="0" w:line="240" w:lineRule="auto"/>
+        <w:rPr>
+          <w:rFonts w:ascii="Segoe UI" w:eastAsia="Times New Roman" w:hAnsi="Segoe UI" w:cs="Segoe UI"/>
+          <w:color w:val="374151"/>
+          <w:sz w:val="24"/>
+          <w:szCs w:val="24"/>
+          <w:lang w:eastAsia="en-CA"/>
+        </w:rPr>
+      </w:pPr>
+      <w:r>
+        <w:rPr>
+          <w:rFonts w:ascii="Segoe UI" w:eastAsia="Times New Roman" w:hAnsi="Segoe UI" w:cs="Segoe UI"/>
+          <w:color w:val="374151"/>
+          <w:sz w:val="24"/>
+          <w:szCs w:val="24"/>
+          <w:lang w:eastAsia="en-CA"/>
+        </w:rPr>
+        <w:t xml:space="preserve">Machine Learning Methods: Machine learning algorithms such as random forests, support vector machines, and neural networks </w:t>
+      </w:r>
+      <w:proofErr w:type="gramStart"/>
+      <w:r>
+        <w:rPr>
+          <w:rFonts w:ascii="Segoe UI" w:eastAsia="Times New Roman" w:hAnsi="Segoe UI" w:cs="Segoe UI"/>
+          <w:color w:val="374151"/>
+          <w:sz w:val="24"/>
+          <w:szCs w:val="24"/>
+          <w:lang w:eastAsia="en-CA"/>
+        </w:rPr>
+        <w:t>can also be applied</w:t>
+      </w:r>
+      <w:proofErr w:type="gramEnd"/>
+      <w:r>
+        <w:rPr>
+          <w:rFonts w:ascii="Segoe UI" w:eastAsia="Times New Roman" w:hAnsi="Segoe UI" w:cs="Segoe UI"/>
+          <w:color w:val="374151"/>
+          <w:sz w:val="24"/>
+          <w:szCs w:val="24"/>
+          <w:lang w:eastAsia="en-CA"/>
+        </w:rPr>
+        <w:t xml:space="preserve"> to time series data. These methods can capture complex patterns and non-linear relationships but may require more computational resources and larger datasets.</w:t>
+      </w:r>
+    </w:p>
+    <w:p>
+      <w:pPr>
+        <w:pStyle w:val="ListParagraph"/>
+        <w:numPr>
+          <w:ilvl w:val="1"/>
+          <w:numId w:val="1"/>
+        </w:numPr>
+      </w:pPr>
+      <w:r>
+        <w:t>The above answer is provided by ChatGPT</w:t>
       </w:r>
       <w:bookmarkStart w:id="0" w:name="_GoBack"/>
       <w:bookmarkEnd w:id="0"/>
@@ -1357,6 +1624,119 @@
 <file path=word/numbering.xml><?xml version="1.0" encoding="utf-8"?>
 <w:numbering xmlns:wpc="http://schemas.microsoft.com/office/word/2010/wordprocessingCanvas" xmlns:cx="http://schemas.microsoft.com/office/drawing/2014/chartex" xmlns:cx1="http://schemas.microsoft.com/office/drawing/2015/9/8/chartex" xmlns:mc="http://schemas.openxmlformats.org/markup-compatibility/2006" xmlns:o="urn:schemas-microsoft-com:office:office" xmlns:r="http://schemas.openxmlformats.org/officeDocument/2006/relationships" xmlns:m="http://schemas.openxmlformats.org/officeDocument/2006/math" xmlns:v="urn:schemas-microsoft-com:vml" xmlns:wp14="http://schemas.microsoft.com/office/word/2010/wordprocessingDrawing" xmlns:wp="http://schemas.openxmlformats.org/drawingml/2006/wordprocessingDrawing" xmlns:w10="urn:schemas-microsoft-com:office:word" xmlns:w="http://schemas.openxmlformats.org/wordprocessingml/2006/main" xmlns:w14="http://schemas.microsoft.com/office/word/2010/wordml" xmlns:w15="http://schemas.microsoft.com/office/word/2012/wordml" xmlns:w16se="http://schemas.microsoft.com/office/word/2015/wordml/symex" xmlns:wpg="http://schemas.microsoft.com/office/word/2010/wordprocessingGroup" xmlns:wpi="http://schemas.microsoft.com/office/word/2010/wordprocessingInk" xmlns:wne="http://schemas.microsoft.com/office/word/2006/wordml" xmlns:wps="http://schemas.microsoft.com/office/word/2010/wordprocessingShape" mc:Ignorable="w14 w15 w16se wp14">
   <w:abstractNum w:abstractNumId="0" w15:restartNumberingAfterBreak="0">
+    <w:nsid w:val="2A105019"/>
+    <w:multiLevelType w:val="multilevel"/>
+    <w:tmpl w:val="0C8EFA3E"/>
+    <w:lvl w:ilvl="0">
+      <w:start w:val="1"/>
+      <w:numFmt w:val="decimal"/>
+      <w:lvlText w:val="%1."/>
+      <w:lvlJc w:val="left"/>
+      <w:pPr>
+        <w:tabs>
+          <w:tab w:val="num" w:pos="720"/>
+        </w:tabs>
+        <w:ind w:left="720" w:hanging="360"/>
+      </w:pPr>
+    </w:lvl>
+    <w:lvl w:ilvl="1" w:tentative="1">
+      <w:start w:val="1"/>
+      <w:numFmt w:val="decimal"/>
+      <w:lvlText w:val="%2."/>
+      <w:lvlJc w:val="left"/>
+      <w:pPr>
+        <w:tabs>
+          <w:tab w:val="num" w:pos="1440"/>
+        </w:tabs>
+        <w:ind w:left="1440" w:hanging="360"/>
+      </w:pPr>
+    </w:lvl>
+    <w:lvl w:ilvl="2" w:tentative="1">
+      <w:start w:val="1"/>
+      <w:numFmt w:val="decimal"/>
+      <w:lvlText w:val="%3."/>
+      <w:lvlJc w:val="left"/>
+      <w:pPr>
+        <w:tabs>
+          <w:tab w:val="num" w:pos="2160"/>
+        </w:tabs>
+        <w:ind w:left="2160" w:hanging="360"/>
+      </w:pPr>
+    </w:lvl>
+    <w:lvl w:ilvl="3" w:tentative="1">
+      <w:start w:val="1"/>
+      <w:numFmt w:val="decimal"/>
+      <w:lvlText w:val="%4."/>
+      <w:lvlJc w:val="left"/>
+      <w:pPr>
+        <w:tabs>
+          <w:tab w:val="num" w:pos="2880"/>
+        </w:tabs>
+        <w:ind w:left="2880" w:hanging="360"/>
+      </w:pPr>
+    </w:lvl>
+    <w:lvl w:ilvl="4" w:tentative="1">
+      <w:start w:val="1"/>
+      <w:numFmt w:val="decimal"/>
+      <w:lvlText w:val="%5."/>
+      <w:lvlJc w:val="left"/>
+      <w:pPr>
+        <w:tabs>
+          <w:tab w:val="num" w:pos="3600"/>
+        </w:tabs>
+        <w:ind w:left="3600" w:hanging="360"/>
+      </w:pPr>
+    </w:lvl>
+    <w:lvl w:ilvl="5" w:tentative="1">
+      <w:start w:val="1"/>
+      <w:numFmt w:val="decimal"/>
+      <w:lvlText w:val="%6."/>
+      <w:lvlJc w:val="left"/>
+      <w:pPr>
+        <w:tabs>
+          <w:tab w:val="num" w:pos="4320"/>
+        </w:tabs>
+        <w:ind w:left="4320" w:hanging="360"/>
+      </w:pPr>
+    </w:lvl>
+    <w:lvl w:ilvl="6" w:tentative="1">
+      <w:start w:val="1"/>
+      <w:numFmt w:val="decimal"/>
+      <w:lvlText w:val="%7."/>
+      <w:lvlJc w:val="left"/>
+      <w:pPr>
+        <w:tabs>
+          <w:tab w:val="num" w:pos="5040"/>
+        </w:tabs>
+        <w:ind w:left="5040" w:hanging="360"/>
+      </w:pPr>
+    </w:lvl>
+    <w:lvl w:ilvl="7" w:tentative="1">
+      <w:start w:val="1"/>
+      <w:numFmt w:val="decimal"/>
+      <w:lvlText w:val="%8."/>
+      <w:lvlJc w:val="left"/>
+      <w:pPr>
+        <w:tabs>
+          <w:tab w:val="num" w:pos="5760"/>
+        </w:tabs>
+        <w:ind w:left="5760" w:hanging="360"/>
+      </w:pPr>
+    </w:lvl>
+    <w:lvl w:ilvl="8" w:tentative="1">
+      <w:start w:val="1"/>
+      <w:numFmt w:val="decimal"/>
+      <w:lvlText w:val="%9."/>
+      <w:lvlJc w:val="left"/>
+      <w:pPr>
+        <w:tabs>
+          <w:tab w:val="num" w:pos="6480"/>
+        </w:tabs>
+        <w:ind w:left="6480" w:hanging="360"/>
+      </w:pPr>
+    </w:lvl>
+  </w:abstractNum>
+  <w:abstractNum w:abstractNumId="1" w15:restartNumberingAfterBreak="0">
     <w:nsid w:val="2F3E2CC6"/>
     <w:multiLevelType w:val="hybridMultilevel"/>
     <w:tmpl w:val="09FAFECE"/>
@@ -1443,6 +1823,9 @@
     </w:lvl>
   </w:abstractNum>
   <w:num w:numId="1">
+    <w:abstractNumId w:val="1"/>
+  </w:num>
+  <w:num w:numId="2">
     <w:abstractNumId w:val="0"/>
   </w:num>
 </w:numbering>

</xml_diff>

<commit_message>
Modified some notes and analysis
</commit_message>
<xml_diff>
--- a/time_series/Questions/Questions.docx
+++ b/time_series/Questions/Questions.docx
@@ -1605,8 +1605,25 @@
         </w:numPr>
       </w:pPr>
       <w:r>
-        <w:t>The above answer is provided by ChatGPT</w:t>
-      </w:r>
+        <w:t>The abo</w:t>
+      </w:r>
+      <w:r>
+        <w:t xml:space="preserve">ve answer is provided by </w:t>
+      </w:r>
+      <w:proofErr w:type="spellStart"/>
+      <w:r>
+        <w:t>ChatGPT</w:t>
+      </w:r>
+      <w:proofErr w:type="spellEnd"/>
+    </w:p>
+    <w:p>
+      <w:pPr>
+        <w:pStyle w:val="ListParagraph"/>
+        <w:numPr>
+          <w:ilvl w:val="0"/>
+          <w:numId w:val="1"/>
+        </w:numPr>
+      </w:pPr>
       <w:bookmarkStart w:id="0" w:name="_GoBack"/>
       <w:bookmarkEnd w:id="0"/>
     </w:p>

</xml_diff>

<commit_message>
Added a question about applying Vector Autoregression model
</commit_message>
<xml_diff>
--- a/time_series/Questions/Questions.docx
+++ b/time_series/Questions/Questions.docx
@@ -1624,6 +1624,17 @@
           <w:numId w:val="1"/>
         </w:numPr>
       </w:pPr>
+      <w:r>
+        <w:t xml:space="preserve">Also how do we apply Vector </w:t>
+      </w:r>
+      <w:proofErr w:type="spellStart"/>
+      <w:r>
+        <w:t>Autoregression</w:t>
+      </w:r>
+      <w:proofErr w:type="spellEnd"/>
+      <w:r>
+        <w:t xml:space="preserve"> modeling?</w:t>
+      </w:r>
       <w:bookmarkStart w:id="0" w:name="_GoBack"/>
       <w:bookmarkEnd w:id="0"/>
     </w:p>

</xml_diff>

<commit_message>
Adding step by step process for ARIMA
</commit_message>
<xml_diff>
--- a/time_series/Questions/Questions.docx
+++ b/time_series/Questions/Questions.docx
@@ -1650,7 +1650,63 @@
         </w:numPr>
       </w:pPr>
       <w:r>
-        <w:t>How do we set the run command properties of matplotlib?</w:t>
+        <w:t xml:space="preserve">How do we set the run command properties of </w:t>
+      </w:r>
+      <w:proofErr w:type="spellStart"/>
+      <w:r>
+        <w:t>matplotlib</w:t>
+      </w:r>
+      <w:proofErr w:type="spellEnd"/>
+      <w:r>
+        <w:t>?</w:t>
+      </w:r>
+    </w:p>
+    <w:p>
+      <w:pPr>
+        <w:pStyle w:val="ListParagraph"/>
+        <w:numPr>
+          <w:ilvl w:val="0"/>
+          <w:numId w:val="1"/>
+        </w:numPr>
+      </w:pPr>
+      <w:r>
+        <w:t>What are the step by step by process of ARIMA model</w:t>
+      </w:r>
+    </w:p>
+    <w:p>
+      <w:pPr>
+        <w:pStyle w:val="ListParagraph"/>
+        <w:numPr>
+          <w:ilvl w:val="1"/>
+          <w:numId w:val="1"/>
+        </w:numPr>
+      </w:pPr>
+      <w:r>
+        <w:t>First make the data stationary</w:t>
+      </w:r>
+    </w:p>
+    <w:p>
+      <w:pPr>
+        <w:pStyle w:val="ListParagraph"/>
+        <w:numPr>
+          <w:ilvl w:val="1"/>
+          <w:numId w:val="1"/>
+        </w:numPr>
+      </w:pPr>
+      <w:r>
+        <w:t>Second find out the order of p, d, q</w:t>
+      </w:r>
+    </w:p>
+    <w:p>
+      <w:pPr>
+        <w:pStyle w:val="ListParagraph"/>
+        <w:numPr>
+          <w:ilvl w:val="1"/>
+          <w:numId w:val="1"/>
+        </w:numPr>
+      </w:pPr>
+      <w:r>
+        <w:t>Estimate the parameters using Maximum likelihood estimation.</w:t>
       </w:r>
       <w:bookmarkStart w:id="0" w:name="_GoBack"/>
       <w:bookmarkEnd w:id="0"/>

</xml_diff>

<commit_message>
Added information about finding AR(p) and MA(q)
</commit_message>
<xml_diff>
--- a/time_series/Questions/Questions.docx
+++ b/time_series/Questions/Questions.docx
@@ -1708,10 +1708,166 @@
       <w:r>
         <w:t>Estimate the parameters using Maximum likelihood estimation.</w:t>
       </w:r>
+    </w:p>
+    <w:p>
+      <w:pPr>
+        <w:pStyle w:val="pw-post-body-paragraph"/>
+        <w:numPr>
+          <w:ilvl w:val="0"/>
+          <w:numId w:val="1"/>
+        </w:numPr>
+        <w:shd w:val="clear" w:color="auto" w:fill="FFFFFF"/>
+        <w:spacing w:before="0" w:beforeAutospacing="0" w:after="0" w:afterAutospacing="0" w:line="0" w:lineRule="atLeast"/>
+        <w:ind w:left="714" w:hanging="357"/>
+        <w:rPr>
+          <w:rFonts w:asciiTheme="minorHAnsi" w:hAnsiTheme="minorHAnsi" w:cstheme="minorHAnsi"/>
+          <w:color w:val="292929"/>
+          <w:spacing w:val="-1"/>
+          <w:sz w:val="22"/>
+          <w:szCs w:val="22"/>
+        </w:rPr>
+      </w:pPr>
+      <w:r>
+        <w:rPr>
+          <w:rFonts w:asciiTheme="minorHAnsi" w:hAnsiTheme="minorHAnsi" w:cstheme="minorHAnsi"/>
+          <w:color w:val="292929"/>
+          <w:spacing w:val="-1"/>
+          <w:sz w:val="22"/>
+          <w:szCs w:val="22"/>
+        </w:rPr>
+        <w:t xml:space="preserve">In order to determine the correct order for our autoregressive and moving average model terms, we will need to review our ACF and PACF plots. In general, if the PACF shows a sharp </w:t>
+      </w:r>
+      <w:proofErr w:type="spellStart"/>
+      <w:r>
+        <w:rPr>
+          <w:rFonts w:asciiTheme="minorHAnsi" w:hAnsiTheme="minorHAnsi" w:cstheme="minorHAnsi"/>
+          <w:color w:val="292929"/>
+          <w:spacing w:val="-1"/>
+          <w:sz w:val="22"/>
+          <w:szCs w:val="22"/>
+        </w:rPr>
+        <w:t>cutoff</w:t>
+      </w:r>
+      <w:proofErr w:type="spellEnd"/>
+      <w:r>
+        <w:rPr>
+          <w:rFonts w:asciiTheme="minorHAnsi" w:hAnsiTheme="minorHAnsi" w:cstheme="minorHAnsi"/>
+          <w:color w:val="292929"/>
+          <w:spacing w:val="-1"/>
+          <w:sz w:val="22"/>
+          <w:szCs w:val="22"/>
+        </w:rPr>
+        <w:t xml:space="preserve"> after a certain point and the lag-1 autocorrelation is positive, the order of the AR term can be determined by looking at the lag value for which the PACF cuts off. The PACF is highly significant for the first 24-hour cycle then drops off. This suggests that an AR order of 24 may be appropriate. However, use of an order this large will dramatically slow down model training time.</w:t>
+      </w:r>
+    </w:p>
+    <w:p>
+      <w:pPr>
+        <w:pStyle w:val="pw-post-body-paragraph"/>
+        <w:numPr>
+          <w:ilvl w:val="0"/>
+          <w:numId w:val="1"/>
+        </w:numPr>
+        <w:shd w:val="clear" w:color="auto" w:fill="FFFFFF"/>
+        <w:spacing w:before="0" w:beforeAutospacing="0" w:after="0" w:afterAutospacing="0" w:line="0" w:lineRule="atLeast"/>
+        <w:ind w:left="714" w:hanging="357"/>
+        <w:rPr>
+          <w:rFonts w:asciiTheme="minorHAnsi" w:hAnsiTheme="minorHAnsi" w:cstheme="minorHAnsi"/>
+          <w:color w:val="292929"/>
+          <w:spacing w:val="-1"/>
+          <w:sz w:val="22"/>
+          <w:szCs w:val="22"/>
+        </w:rPr>
+      </w:pPr>
+      <w:r>
+        <w:rPr>
+          <w:rFonts w:asciiTheme="minorHAnsi" w:hAnsiTheme="minorHAnsi" w:cstheme="minorHAnsi"/>
+          <w:color w:val="292929"/>
+          <w:spacing w:val="-1"/>
+          <w:sz w:val="22"/>
+          <w:szCs w:val="22"/>
+        </w:rPr>
+        <w:t xml:space="preserve">Addition of a moving average term to our model </w:t>
+      </w:r>
+      <w:proofErr w:type="gramStart"/>
+      <w:r>
+        <w:rPr>
+          <w:rFonts w:asciiTheme="minorHAnsi" w:hAnsiTheme="minorHAnsi" w:cstheme="minorHAnsi"/>
+          <w:color w:val="292929"/>
+          <w:spacing w:val="-1"/>
+          <w:sz w:val="22"/>
+          <w:szCs w:val="22"/>
+        </w:rPr>
+        <w:t>can be evaluated</w:t>
+      </w:r>
+      <w:proofErr w:type="gramEnd"/>
+      <w:r>
+        <w:rPr>
+          <w:rFonts w:asciiTheme="minorHAnsi" w:hAnsiTheme="minorHAnsi" w:cstheme="minorHAnsi"/>
+          <w:color w:val="292929"/>
+          <w:spacing w:val="-1"/>
+          <w:sz w:val="22"/>
+          <w:szCs w:val="22"/>
+        </w:rPr>
+        <w:t xml:space="preserve"> by looking at the ACF plot. If the plot demonstrates a sharp </w:t>
+      </w:r>
+      <w:proofErr w:type="spellStart"/>
+      <w:r>
+        <w:rPr>
+          <w:rFonts w:asciiTheme="minorHAnsi" w:hAnsiTheme="minorHAnsi" w:cstheme="minorHAnsi"/>
+          <w:color w:val="292929"/>
+          <w:spacing w:val="-1"/>
+          <w:sz w:val="22"/>
+          <w:szCs w:val="22"/>
+        </w:rPr>
+        <w:t>cutoff</w:t>
+      </w:r>
+      <w:proofErr w:type="spellEnd"/>
+      <w:r>
+        <w:rPr>
+          <w:rFonts w:asciiTheme="minorHAnsi" w:hAnsiTheme="minorHAnsi" w:cstheme="minorHAnsi"/>
+          <w:color w:val="292929"/>
+          <w:spacing w:val="-1"/>
+          <w:sz w:val="22"/>
+          <w:szCs w:val="22"/>
+        </w:rPr>
+        <w:t xml:space="preserve"> point and the lag-1 autocorrelation is negative, this suggests that a MA term </w:t>
+      </w:r>
+      <w:proofErr w:type="gramStart"/>
+      <w:r>
+        <w:rPr>
+          <w:rFonts w:asciiTheme="minorHAnsi" w:hAnsiTheme="minorHAnsi" w:cstheme="minorHAnsi"/>
+          <w:color w:val="292929"/>
+          <w:spacing w:val="-1"/>
+          <w:sz w:val="22"/>
+          <w:szCs w:val="22"/>
+        </w:rPr>
+        <w:t>should be added</w:t>
+      </w:r>
+      <w:proofErr w:type="gramEnd"/>
+      <w:r>
+        <w:rPr>
+          <w:rFonts w:asciiTheme="minorHAnsi" w:hAnsiTheme="minorHAnsi" w:cstheme="minorHAnsi"/>
+          <w:color w:val="292929"/>
+          <w:spacing w:val="-1"/>
+          <w:sz w:val="22"/>
+          <w:szCs w:val="22"/>
+        </w:rPr>
+        <w:t xml:space="preserve"> to the model. We do not see either of these features in our ACF plot. This suggests that a MA term may not help our model.</w:t>
+      </w:r>
+    </w:p>
+    <w:p>
+      <w:pPr>
+        <w:pStyle w:val="ListParagraph"/>
+        <w:numPr>
+          <w:ilvl w:val="0"/>
+          <w:numId w:val="1"/>
+        </w:numPr>
+      </w:pPr>
+    </w:p>
+    <w:p>
       <w:bookmarkStart w:id="0" w:name="_GoBack"/>
       <w:bookmarkEnd w:id="0"/>
     </w:p>
-    <w:p/>
     <w:sectPr>
       <w:pgSz w:w="12240" w:h="15840"/>
       <w:pgMar w:top="1440" w:right="1440" w:bottom="1440" w:left="1440" w:header="708" w:footer="708" w:gutter="0"/>
@@ -2411,6 +2567,20 @@
     <w:basedOn w:val="DefaultParagraphFont"/>
     <w:rsid w:val="00787796"/>
   </w:style>
+  <w:style w:type="paragraph" w:customStyle="1" w:styleId="pw-post-body-paragraph">
+    <w:name w:val="pw-post-body-paragraph"/>
+    <w:basedOn w:val="Normal"/>
+    <w:rsid w:val="00704ECF"/>
+    <w:pPr>
+      <w:spacing w:before="100" w:beforeAutospacing="1" w:after="100" w:afterAutospacing="1" w:line="240" w:lineRule="auto"/>
+    </w:pPr>
+    <w:rPr>
+      <w:rFonts w:ascii="Times New Roman" w:eastAsia="Times New Roman" w:hAnsi="Times New Roman" w:cs="Times New Roman"/>
+      <w:sz w:val="24"/>
+      <w:szCs w:val="24"/>
+      <w:lang w:eastAsia="en-CA"/>
+    </w:rPr>
+  </w:style>
 </w:styles>
 </file>
 

</xml_diff>

<commit_message>
Minor Change to Questions Doc
</commit_message>
<xml_diff>
--- a/time_series/Questions/Questions.docx
+++ b/time_series/Questions/Questions.docx
@@ -256,39 +256,8 @@
         </w:rPr>
         <w:t>{</w:t>
       </w:r>
-      <w:r>
-        <w:rPr>
-          <w:rStyle w:val="mjxassistivemathml"/>
-          <w:rFonts w:ascii="Tahoma" w:hAnsi="Tahoma" w:cs="Tahoma"/>
-          <w:color w:val="232629"/>
-          <w:sz w:val="23"/>
-          <w:szCs w:val="23"/>
-          <w:bdr w:val="none" w:sz="0" w:space="0" w:color="auto" w:frame="1"/>
-        </w:rPr>
-        <w:t>��</w:t>
-      </w:r>
-      <w:r>
-        <w:rPr>
-          <w:rStyle w:val="mjxassistivemathml"/>
-          <w:rFonts w:ascii="inherit" w:hAnsi="inherit" w:cs="Segoe UI"/>
-          <w:color w:val="232629"/>
-          <w:sz w:val="23"/>
-          <w:szCs w:val="23"/>
-          <w:bdr w:val="none" w:sz="0" w:space="0" w:color="auto" w:frame="1"/>
-        </w:rPr>
-        <w:t>:</w:t>
-      </w:r>
-      <w:r>
-        <w:rPr>
-          <w:rStyle w:val="mjxassistivemathml"/>
-          <w:rFonts w:ascii="Tahoma" w:hAnsi="Tahoma" w:cs="Tahoma"/>
-          <w:color w:val="232629"/>
-          <w:sz w:val="23"/>
-          <w:szCs w:val="23"/>
-          <w:bdr w:val="none" w:sz="0" w:space="0" w:color="auto" w:frame="1"/>
-        </w:rPr>
-        <w:t>�</w:t>
-      </w:r>
+      <w:bookmarkStart w:id="0" w:name="_GoBack"/>
+      <w:bookmarkEnd w:id="0"/>
       <w:r>
         <w:rPr>
           <w:rStyle w:val="mjxassistivemathml"/>
@@ -1864,10 +1833,7 @@
         </w:numPr>
       </w:pPr>
     </w:p>
-    <w:p>
-      <w:bookmarkStart w:id="0" w:name="_GoBack"/>
-      <w:bookmarkEnd w:id="0"/>
-    </w:p>
+    <w:p/>
     <w:sectPr>
       <w:pgSz w:w="12240" w:h="15840"/>
       <w:pgMar w:top="1440" w:right="1440" w:bottom="1440" w:left="1440" w:header="708" w:footer="708" w:gutter="0"/>

</xml_diff>